<commit_message>
Section 1 from Ronak and Nav
Sent through email
</commit_message>
<xml_diff>
--- a/Milestone_3_FreeCol.docx
+++ b/Milestone_3_FreeCol.docx
@@ -125,7 +125,7 @@
         <w:rPr/>
         <w:drawing>
           <wp:inline distB="0" distL="0" distR="0" distT="0">
-            <wp:extent cx="6477635" cy="4429125"/>
+            <wp:extent cx="7124065" cy="4417695"/>
             <wp:effectExtent b="0" l="0" r="0" t="0"/>
             <wp:docPr descr="" id="0" name="Picture"/>
             <wp:cNvGraphicFramePr>
@@ -150,7 +150,7 @@
                   <pic:spPr bwMode="auto">
                     <a:xfrm>
                       <a:off x="0" y="0"/>
-                      <a:ext cx="6477635" cy="4429125"/>
+                      <a:ext cx="7124065" cy="4417695"/>
                     </a:xfrm>
                     <a:prstGeom prst="rect">
                       <a:avLst/>
@@ -185,7 +185,7 @@
       </w:pPr>
       <w:r>
         <w:rPr/>
-        <w:t xml:space="preserve">                                           </w:t>
+        <w:t xml:space="preserve">                                                          </w:t>
       </w:r>
       <w:r>
         <w:rPr/>
@@ -235,7 +235,7 @@
     <w:p>
       <w:pPr>
         <w:pStyle w:val="style0"/>
-        <w:ind w:firstLine="13" w:left="0" w:right="0"/>
+        <w:ind w:firstLine="13" w:left="851" w:right="1296"/>
       </w:pPr>
       <w:r>
         <w:rPr/>
@@ -249,7 +249,7 @@
     <w:p>
       <w:pPr>
         <w:pStyle w:val="style0"/>
-        <w:ind w:firstLine="13" w:left="0" w:right="0"/>
+        <w:ind w:firstLine="13" w:left="851" w:right="1296"/>
       </w:pPr>
       <w:r>
         <w:rPr/>
@@ -263,7 +263,6 @@
     <w:p>
       <w:pPr>
         <w:pStyle w:val="style0"/>
-        <w:ind w:firstLine="13" w:left="0" w:right="0"/>
       </w:pPr>
       <w:r>
         <w:rPr/>
@@ -278,7 +277,7 @@
         <w:rPr/>
         <w:drawing>
           <wp:inline distB="0" distL="0" distR="0" distT="0">
-            <wp:extent cx="6882765" cy="3855720"/>
+            <wp:extent cx="7168515" cy="3905250"/>
             <wp:effectExtent b="0" l="0" r="0" t="0"/>
             <wp:docPr descr="" id="1" name="Picture"/>
             <wp:cNvGraphicFramePr>
@@ -303,7 +302,7 @@
                   <pic:spPr bwMode="auto">
                     <a:xfrm>
                       <a:off x="0" y="0"/>
-                      <a:ext cx="6882765" cy="3855720"/>
+                      <a:ext cx="7168515" cy="3905250"/>
                     </a:xfrm>
                     <a:prstGeom prst="rect">
                       <a:avLst/>
@@ -356,21 +355,11 @@
     <w:p>
       <w:pPr>
         <w:pStyle w:val="style0"/>
-        <w:ind w:firstLine="26" w:left="0" w:right="0"/>
-      </w:pPr>
-      <w:r>
-        <w:rPr/>
-        <w:t xml:space="preserve">       </w:t>
-      </w:r>
-    </w:p>
-    <w:p>
-      <w:pPr>
-        <w:pStyle w:val="style0"/>
-        <w:ind w:firstLine="26" w:left="0" w:right="0"/>
-      </w:pPr>
-      <w:r>
-        <w:rPr/>
-        <w:t xml:space="preserve">     </w:t>
+        <w:ind w:hanging="0" w:left="851" w:right="1231"/>
+      </w:pPr>
+      <w:r>
+        <w:rPr/>
+        <w:t xml:space="preserve">      </w:t>
       </w:r>
       <w:r>
         <w:rPr/>
@@ -380,25 +369,25 @@
     <w:p>
       <w:pPr>
         <w:pStyle w:val="style0"/>
-        <w:ind w:firstLine="26" w:left="0" w:right="0"/>
-      </w:pPr>
-      <w:r>
-        <w:rPr/>
-      </w:r>
-    </w:p>
-    <w:p>
-      <w:pPr>
-        <w:pStyle w:val="style0"/>
-        <w:ind w:firstLine="26" w:left="0" w:right="0"/>
-      </w:pPr>
-      <w:r>
-        <w:rPr/>
-      </w:r>
-    </w:p>
-    <w:p>
-      <w:pPr>
-        <w:pStyle w:val="style0"/>
-        <w:ind w:firstLine="26" w:left="0" w:right="0"/>
+        <w:ind w:hanging="0" w:left="851" w:right="1231"/>
+      </w:pPr>
+      <w:r>
+        <w:rPr/>
+      </w:r>
+    </w:p>
+    <w:p>
+      <w:pPr>
+        <w:pStyle w:val="style0"/>
+        <w:ind w:hanging="0" w:left="851" w:right="1231"/>
+      </w:pPr>
+      <w:r>
+        <w:rPr/>
+      </w:r>
+    </w:p>
+    <w:p>
+      <w:pPr>
+        <w:pStyle w:val="style0"/>
+        <w:ind w:hanging="0" w:left="851" w:right="1231"/>
       </w:pPr>
       <w:r>
         <w:rPr/>
@@ -412,16 +401,16 @@
     <w:p>
       <w:pPr>
         <w:pStyle w:val="style0"/>
-        <w:ind w:firstLine="26" w:left="0" w:right="0"/>
-      </w:pPr>
-      <w:r>
-        <w:rPr/>
-      </w:r>
-    </w:p>
-    <w:p>
-      <w:pPr>
-        <w:pStyle w:val="style0"/>
-        <w:ind w:firstLine="26" w:left="0" w:right="0"/>
+        <w:ind w:hanging="0" w:left="851" w:right="1231"/>
+      </w:pPr>
+      <w:r>
+        <w:rPr/>
+      </w:r>
+    </w:p>
+    <w:p>
+      <w:pPr>
+        <w:pStyle w:val="style0"/>
+        <w:ind w:hanging="0" w:left="851" w:right="1231"/>
       </w:pPr>
       <w:r>
         <w:rPr/>
@@ -431,7 +420,7 @@
     <w:p>
       <w:pPr>
         <w:pStyle w:val="style0"/>
-        <w:ind w:firstLine="26" w:left="0" w:right="0"/>
+        <w:ind w:hanging="0" w:left="851" w:right="1231"/>
       </w:pPr>
       <w:r>
         <w:rPr/>
@@ -441,7 +430,7 @@
     <w:p>
       <w:pPr>
         <w:pStyle w:val="style0"/>
-        <w:ind w:firstLine="26" w:left="0" w:right="0"/>
+        <w:ind w:hanging="0" w:left="851" w:right="1231"/>
       </w:pPr>
       <w:r>
         <w:rPr/>
@@ -451,7 +440,7 @@
     <w:p>
       <w:pPr>
         <w:pStyle w:val="style0"/>
-        <w:ind w:firstLine="26" w:left="0" w:right="0"/>
+        <w:ind w:hanging="0" w:left="851" w:right="1231"/>
       </w:pPr>
       <w:r>
         <w:rPr/>
@@ -461,7 +450,7 @@
     <w:p>
       <w:pPr>
         <w:pStyle w:val="style0"/>
-        <w:ind w:firstLine="26" w:left="0" w:right="0"/>
+        <w:ind w:hanging="0" w:left="851" w:right="1231"/>
       </w:pPr>
       <w:r>
         <w:rPr/>
@@ -470,8 +459,8 @@
       <w:hyperlink w:anchor="IN_GAME">
         <w:r>
           <w:rPr>
-            <w:rStyle w:val="style15"/>
-            <w:rStyle w:val="style15"/>
+            <w:rStyle w:val="style18"/>
+            <w:rStyle w:val="style18"/>
           </w:rPr>
           <w:t>in game</w:t>
         </w:r>
@@ -484,7 +473,7 @@
     <w:p>
       <w:pPr>
         <w:pStyle w:val="style0"/>
-        <w:ind w:firstLine="26" w:left="0" w:right="0"/>
+        <w:ind w:hanging="0" w:left="851" w:right="1231"/>
       </w:pPr>
       <w:r>
         <w:rPr/>
@@ -494,7 +483,7 @@
     <w:p>
       <w:pPr>
         <w:pStyle w:val="style0"/>
-        <w:ind w:firstLine="26" w:left="0" w:right="0"/>
+        <w:ind w:hanging="0" w:left="851" w:right="1231"/>
       </w:pPr>
       <w:r>
         <w:rPr/>
@@ -504,7 +493,7 @@
     <w:p>
       <w:pPr>
         <w:pStyle w:val="style0"/>
-        <w:ind w:firstLine="26" w:left="0" w:right="0"/>
+        <w:ind w:hanging="0" w:left="851" w:right="1231"/>
       </w:pPr>
       <w:r>
         <w:rPr/>
@@ -514,7 +503,7 @@
     <w:p>
       <w:pPr>
         <w:pStyle w:val="style0"/>
-        <w:ind w:firstLine="26" w:left="0" w:right="0"/>
+        <w:ind w:hanging="0" w:left="851" w:right="1231"/>
       </w:pPr>
       <w:r>
         <w:rPr/>
@@ -524,43 +513,1203 @@
     <w:p>
       <w:pPr>
         <w:pStyle w:val="style0"/>
-        <w:ind w:firstLine="26" w:left="0" w:right="0"/>
-      </w:pPr>
-      <w:r>
-        <w:rPr/>
-      </w:r>
-    </w:p>
-    <w:p>
-      <w:pPr>
-        <w:pStyle w:val="style0"/>
-        <w:ind w:firstLine="26" w:left="0" w:right="0"/>
-      </w:pPr>
-      <w:r>
-        <w:rPr/>
-      </w:r>
-    </w:p>
-    <w:p>
-      <w:pPr>
-        <w:pStyle w:val="style0"/>
-        <w:ind w:firstLine="26" w:left="0" w:right="0"/>
-      </w:pPr>
-      <w:r>
-        <w:rPr/>
-      </w:r>
-    </w:p>
-    <w:p>
-      <w:pPr>
-        <w:pStyle w:val="style0"/>
-        <w:ind w:firstLine="26" w:left="0" w:right="0"/>
-      </w:pPr>
-      <w:r>
-        <w:rPr/>
-      </w:r>
-    </w:p>
-    <w:p>
-      <w:pPr>
-        <w:pStyle w:val="style0"/>
-        <w:ind w:firstLine="26" w:left="0" w:right="0"/>
+        <w:ind w:hanging="0" w:left="851" w:right="0"/>
+      </w:pPr>
+      <w:r>
+        <w:rPr/>
+      </w:r>
+    </w:p>
+    <w:p>
+      <w:pPr>
+        <w:pStyle w:val="style0"/>
+        <w:ind w:hanging="0" w:left="851" w:right="0"/>
+      </w:pPr>
+      <w:r>
+        <w:rPr/>
+      </w:r>
+    </w:p>
+    <w:p>
+      <w:pPr>
+        <w:pStyle w:val="style0"/>
+        <w:ind w:hanging="0" w:left="641" w:right="0"/>
+      </w:pPr>
+      <w:r>
+        <w:rPr>
+          <w:b/>
+        </w:rPr>
+        <w:t>Package net.sf.freecol.server.model):</w:t>
+      </w:r>
+    </w:p>
+    <w:p>
+      <w:pPr>
+        <w:pStyle w:val="style0"/>
+        <w:ind w:hanging="0" w:left="641" w:right="0"/>
+      </w:pPr>
+      <w:r>
+        <w:rPr/>
+        <w:t>The server package contains ‘model’ classes with server specific information. The package diagram showing relationships, dependencies and associations can be seen below:</w:t>
+      </w:r>
+    </w:p>
+    <w:p>
+      <w:pPr>
+        <w:pStyle w:val="style0"/>
+        <w:ind w:hanging="0" w:left="733" w:right="0"/>
+      </w:pPr>
+      <w:r>
+        <w:rPr/>
+      </w:r>
+    </w:p>
+    <w:p>
+      <w:pPr>
+        <w:pStyle w:val="style0"/>
+        <w:spacing w:after="240" w:before="0"/>
+        <w:contextualSpacing w:val="false"/>
+      </w:pPr>
+      <w:r>
+        <w:rPr>
+          <w:b/>
+          <w:i/>
+        </w:rPr>
+        <w:t>Interface:</w:t>
+      </w:r>
+    </w:p>
+    <w:p>
+      <w:pPr>
+        <w:pStyle w:val="style0"/>
+      </w:pPr>
+      <w:r>
+        <w:rPr>
+          <w:b/>
+        </w:rPr>
+        <w:t>ServerModelObject:</w:t>
+      </w:r>
+      <w:r>
+        <w:rPr/>
+        <w:t xml:space="preserve"> It is an interface for server-side objects which stores extra information to save game. It details the conceptual aspects of the game.</w:t>
+      </w:r>
+    </w:p>
+    <w:p>
+      <w:pPr>
+        <w:pStyle w:val="style0"/>
+      </w:pPr>
+      <w:r>
+        <w:rPr/>
+      </w:r>
+    </w:p>
+    <w:p>
+      <w:pPr>
+        <w:pStyle w:val="style0"/>
+        <w:spacing w:after="240" w:before="0"/>
+        <w:contextualSpacing w:val="false"/>
+      </w:pPr>
+      <w:r>
+        <w:rPr>
+          <w:b/>
+          <w:i/>
+        </w:rPr>
+        <w:t>Class Description:</w:t>
+      </w:r>
+    </w:p>
+    <w:p>
+      <w:pPr>
+        <w:pStyle w:val="style0"/>
+      </w:pPr>
+      <w:r>
+        <w:rPr>
+          <w:b/>
+        </w:rPr>
+        <w:t xml:space="preserve">DemandSession: </w:t>
+      </w:r>
+    </w:p>
+    <w:p>
+      <w:pPr>
+        <w:pStyle w:val="style0"/>
+      </w:pPr>
+      <w:r>
+        <w:rPr>
+          <w:b/>
+        </w:rPr>
+        <w:tab/>
+      </w:r>
+      <w:r>
+        <w:rPr/>
+        <w:t xml:space="preserve">A session type that demands tribute from a colony.  It extends the </w:t>
+      </w:r>
+      <w:r>
+        <w:rPr>
+          <w:i/>
+        </w:rPr>
+        <w:t>ServerPlayer</w:t>
+      </w:r>
+      <w:r>
+        <w:rPr/>
+        <w:t xml:space="preserve"> class (contains additional server specific information) and the </w:t>
+      </w:r>
+      <w:r>
+        <w:rPr>
+          <w:i/>
+        </w:rPr>
+        <w:t>Transaction Session</w:t>
+      </w:r>
+      <w:r>
+        <w:rPr/>
+        <w:t xml:space="preserve"> class which is the root class for all sessions.</w:t>
+      </w:r>
+    </w:p>
+    <w:p>
+      <w:pPr>
+        <w:pStyle w:val="style0"/>
+      </w:pPr>
+      <w:r>
+        <w:rPr/>
+        <w:t xml:space="preserve"> </w:t>
+      </w:r>
+    </w:p>
+    <w:p>
+      <w:pPr>
+        <w:pStyle w:val="style0"/>
+      </w:pPr>
+      <w:r>
+        <w:rPr>
+          <w:rFonts w:ascii="Calibri" w:hAnsi="Calibri"/>
+          <w:b/>
+          <w:sz w:val="24"/>
+          <w:szCs w:val="24"/>
+        </w:rPr>
+        <w:t>DiplomacySession:</w:t>
+      </w:r>
+    </w:p>
+    <w:p>
+      <w:pPr>
+        <w:pStyle w:val="style27"/>
+        <w:numPr>
+          <w:ilvl w:val="0"/>
+          <w:numId w:val="2"/>
+        </w:numPr>
+      </w:pPr>
+      <w:r>
+        <w:rPr>
+          <w:rFonts w:ascii="Calibri" w:hAnsi="Calibri"/>
+          <w:sz w:val="24"/>
+          <w:szCs w:val="24"/>
+        </w:rPr>
+        <w:t xml:space="preserve">A type of session to handle diplomacy. It also extends the </w:t>
+      </w:r>
+      <w:r>
+        <w:rPr>
+          <w:rFonts w:ascii="Calibri" w:hAnsi="Calibri"/>
+          <w:i/>
+          <w:sz w:val="24"/>
+          <w:szCs w:val="24"/>
+        </w:rPr>
+        <w:t>Transaction Session</w:t>
+      </w:r>
+      <w:r>
+        <w:rPr>
+          <w:rFonts w:ascii="Calibri" w:hAnsi="Calibri"/>
+          <w:sz w:val="24"/>
+          <w:szCs w:val="24"/>
+        </w:rPr>
+        <w:t xml:space="preserve"> class.</w:t>
+      </w:r>
+    </w:p>
+    <w:p>
+      <w:pPr>
+        <w:pStyle w:val="style0"/>
+      </w:pPr>
+      <w:r>
+        <w:rPr>
+          <w:rFonts w:ascii="Calibri" w:hAnsi="Calibri"/>
+          <w:b/>
+          <w:sz w:val="24"/>
+          <w:szCs w:val="24"/>
+        </w:rPr>
+      </w:r>
+    </w:p>
+    <w:p>
+      <w:pPr>
+        <w:pStyle w:val="style0"/>
+      </w:pPr>
+      <w:r>
+        <w:rPr>
+          <w:rFonts w:ascii="Calibri" w:hAnsi="Calibri"/>
+          <w:b/>
+          <w:sz w:val="24"/>
+          <w:szCs w:val="24"/>
+        </w:rPr>
+        <w:t>LootSession:</w:t>
+      </w:r>
+    </w:p>
+    <w:p>
+      <w:pPr>
+        <w:pStyle w:val="style27"/>
+        <w:numPr>
+          <w:ilvl w:val="0"/>
+          <w:numId w:val="2"/>
+        </w:numPr>
+      </w:pPr>
+      <w:r>
+        <w:rPr>
+          <w:rFonts w:ascii="Calibri" w:hAnsi="Calibri"/>
+          <w:sz w:val="24"/>
+          <w:szCs w:val="24"/>
+        </w:rPr>
+        <w:t xml:space="preserve">It is again a subclass of </w:t>
+      </w:r>
+      <w:r>
+        <w:rPr>
+          <w:rFonts w:ascii="Calibri" w:hAnsi="Calibri"/>
+          <w:i/>
+          <w:sz w:val="24"/>
+          <w:szCs w:val="24"/>
+        </w:rPr>
+        <w:t>Transaction Session</w:t>
+      </w:r>
+      <w:r>
+        <w:rPr>
+          <w:rFonts w:ascii="Calibri" w:hAnsi="Calibri"/>
+          <w:sz w:val="24"/>
+          <w:szCs w:val="24"/>
+        </w:rPr>
+        <w:t xml:space="preserve"> which handles the looting of a cargo. It basically contains the goods that are available for capture.</w:t>
+      </w:r>
+    </w:p>
+    <w:p>
+      <w:pPr>
+        <w:pStyle w:val="style0"/>
+      </w:pPr>
+      <w:r>
+        <w:rPr>
+          <w:rFonts w:ascii="Calibri" w:hAnsi="Calibri"/>
+          <w:b/>
+          <w:sz w:val="24"/>
+          <w:szCs w:val="24"/>
+        </w:rPr>
+        <w:t>ServerBuilding, ServerColony, ServerColonyTile:</w:t>
+      </w:r>
+    </w:p>
+    <w:p>
+      <w:pPr>
+        <w:pStyle w:val="style0"/>
+      </w:pPr>
+      <w:r>
+        <w:rPr>
+          <w:rFonts w:ascii="Calibri" w:hAnsi="Calibri"/>
+          <w:b/>
+          <w:sz w:val="24"/>
+          <w:szCs w:val="24"/>
+        </w:rPr>
+        <w:tab/>
+      </w:r>
+      <w:r>
+        <w:rPr>
+          <w:rFonts w:ascii="Calibri" w:hAnsi="Calibri"/>
+          <w:sz w:val="24"/>
+          <w:szCs w:val="24"/>
+        </w:rPr>
+        <w:t xml:space="preserve">It is the server version of building, colony and colony tile. All these classes implement the </w:t>
+      </w:r>
+      <w:r>
+        <w:rPr>
+          <w:rFonts w:ascii="Calibri" w:hAnsi="Calibri"/>
+          <w:i/>
+          <w:sz w:val="24"/>
+          <w:szCs w:val="24"/>
+        </w:rPr>
+        <w:t>ServerModelObject</w:t>
+      </w:r>
+      <w:r>
+        <w:rPr>
+          <w:rFonts w:ascii="Calibri" w:hAnsi="Calibri"/>
+          <w:sz w:val="24"/>
+          <w:szCs w:val="24"/>
+        </w:rPr>
+        <w:t xml:space="preserve"> interface, which in turn contains the extra information to save a particular game between the client and the server.</w:t>
+      </w:r>
+    </w:p>
+    <w:p>
+      <w:pPr>
+        <w:pStyle w:val="style0"/>
+      </w:pPr>
+      <w:r>
+        <w:rPr>
+          <w:rFonts w:ascii="Calibri" w:hAnsi="Calibri"/>
+          <w:b/>
+          <w:sz w:val="24"/>
+          <w:szCs w:val="24"/>
+        </w:rPr>
+        <w:t>ServerEurope:</w:t>
+      </w:r>
+    </w:p>
+    <w:p>
+      <w:pPr>
+        <w:pStyle w:val="style27"/>
+        <w:numPr>
+          <w:ilvl w:val="0"/>
+          <w:numId w:val="2"/>
+        </w:numPr>
+      </w:pPr>
+      <w:r>
+        <w:rPr>
+          <w:rFonts w:ascii="Calibri" w:hAnsi="Calibri"/>
+          <w:sz w:val="24"/>
+          <w:szCs w:val="24"/>
+        </w:rPr>
+        <w:t xml:space="preserve">It is the server version of Europe. It extends the </w:t>
+      </w:r>
+      <w:r>
+        <w:rPr>
+          <w:rFonts w:ascii="Calibri" w:hAnsi="Calibri"/>
+          <w:i/>
+          <w:sz w:val="24"/>
+          <w:szCs w:val="24"/>
+        </w:rPr>
+        <w:t>ServerPlayer</w:t>
+      </w:r>
+      <w:r>
+        <w:rPr>
+          <w:rFonts w:ascii="Calibri" w:hAnsi="Calibri"/>
+          <w:sz w:val="24"/>
+          <w:szCs w:val="24"/>
+        </w:rPr>
+        <w:t xml:space="preserve"> and the </w:t>
+      </w:r>
+      <w:r>
+        <w:rPr>
+          <w:rFonts w:ascii="Calibri" w:hAnsi="Calibri"/>
+          <w:i/>
+          <w:sz w:val="24"/>
+          <w:szCs w:val="24"/>
+        </w:rPr>
+        <w:t>ServerUnit</w:t>
+      </w:r>
+      <w:r>
+        <w:rPr>
+          <w:rFonts w:ascii="Calibri" w:hAnsi="Calibri"/>
+          <w:sz w:val="24"/>
+          <w:szCs w:val="24"/>
+        </w:rPr>
+        <w:t xml:space="preserve"> class and also implements the </w:t>
+      </w:r>
+      <w:r>
+        <w:rPr>
+          <w:rFonts w:ascii="Calibri" w:hAnsi="Calibri"/>
+          <w:i/>
+          <w:sz w:val="24"/>
+          <w:szCs w:val="24"/>
+        </w:rPr>
+        <w:t>ServerModelObject</w:t>
+      </w:r>
+      <w:r>
+        <w:rPr>
+          <w:rFonts w:ascii="Calibri" w:hAnsi="Calibri"/>
+          <w:sz w:val="24"/>
+          <w:szCs w:val="24"/>
+        </w:rPr>
+        <w:t xml:space="preserve"> interface.  The </w:t>
+      </w:r>
+      <w:r>
+        <w:rPr>
+          <w:rFonts w:ascii="Calibri" w:hAnsi="Calibri"/>
+          <w:i/>
+          <w:sz w:val="24"/>
+          <w:szCs w:val="24"/>
+        </w:rPr>
+        <w:t xml:space="preserve">ServerUnit </w:t>
+      </w:r>
+      <w:r>
+        <w:rPr>
+          <w:rFonts w:ascii="Calibri" w:hAnsi="Calibri"/>
+          <w:sz w:val="24"/>
+          <w:szCs w:val="24"/>
+        </w:rPr>
+        <w:t>class contains server version of units such as consumer, location, movable objects, etc.</w:t>
+      </w:r>
+    </w:p>
+    <w:p>
+      <w:pPr>
+        <w:pStyle w:val="style0"/>
+      </w:pPr>
+      <w:r>
+        <w:rPr>
+          <w:rFonts w:ascii="Calibri" w:hAnsi="Calibri"/>
+          <w:b/>
+          <w:sz w:val="24"/>
+          <w:szCs w:val="24"/>
+        </w:rPr>
+        <w:t>ServerGame:</w:t>
+      </w:r>
+    </w:p>
+    <w:p>
+      <w:pPr>
+        <w:pStyle w:val="style27"/>
+        <w:numPr>
+          <w:ilvl w:val="0"/>
+          <w:numId w:val="2"/>
+        </w:numPr>
+      </w:pPr>
+      <w:r>
+        <w:rPr>
+          <w:rFonts w:ascii="Calibri" w:hAnsi="Calibri"/>
+          <w:sz w:val="24"/>
+          <w:szCs w:val="24"/>
+        </w:rPr>
+        <w:t xml:space="preserve">It contains the Server representation of the game. Unlike client side, the server side doesn’t contain the GUI details. </w:t>
+      </w:r>
+    </w:p>
+    <w:p>
+      <w:pPr>
+        <w:pStyle w:val="style0"/>
+      </w:pPr>
+      <w:r>
+        <w:rPr>
+          <w:rFonts w:ascii="Calibri" w:hAnsi="Calibri"/>
+          <w:b/>
+          <w:sz w:val="24"/>
+          <w:szCs w:val="24"/>
+        </w:rPr>
+        <w:t>ServerIndianSettlement:</w:t>
+      </w:r>
+    </w:p>
+    <w:p>
+      <w:pPr>
+        <w:pStyle w:val="style27"/>
+        <w:numPr>
+          <w:ilvl w:val="0"/>
+          <w:numId w:val="2"/>
+        </w:numPr>
+      </w:pPr>
+      <w:r>
+        <w:rPr>
+          <w:rFonts w:ascii="Calibri" w:hAnsi="Calibri"/>
+          <w:sz w:val="24"/>
+          <w:szCs w:val="24"/>
+        </w:rPr>
+        <w:t xml:space="preserve">The server version of Indian Settlement. It extends the </w:t>
+      </w:r>
+      <w:r>
+        <w:rPr>
+          <w:rFonts w:ascii="Calibri" w:hAnsi="Calibri"/>
+          <w:i/>
+          <w:sz w:val="24"/>
+          <w:szCs w:val="24"/>
+        </w:rPr>
+        <w:t>IndianSettlement</w:t>
+      </w:r>
+      <w:r>
+        <w:rPr>
+          <w:rFonts w:ascii="Calibri" w:hAnsi="Calibri"/>
+          <w:sz w:val="24"/>
+          <w:szCs w:val="24"/>
+        </w:rPr>
+        <w:t xml:space="preserve"> class and implements the </w:t>
+      </w:r>
+      <w:r>
+        <w:rPr>
+          <w:rFonts w:ascii="Calibri" w:hAnsi="Calibri"/>
+          <w:i/>
+          <w:sz w:val="24"/>
+          <w:szCs w:val="24"/>
+        </w:rPr>
+        <w:t xml:space="preserve">ServerModelObject </w:t>
+      </w:r>
+      <w:r>
+        <w:rPr>
+          <w:rFonts w:ascii="Calibri" w:hAnsi="Calibri"/>
+          <w:sz w:val="24"/>
+          <w:szCs w:val="24"/>
+        </w:rPr>
+        <w:t>interface.</w:t>
+      </w:r>
+    </w:p>
+    <w:p>
+      <w:pPr>
+        <w:pStyle w:val="style0"/>
+      </w:pPr>
+      <w:r>
+        <w:rPr>
+          <w:rFonts w:ascii="Calibri" w:hAnsi="Calibri"/>
+          <w:b/>
+          <w:sz w:val="24"/>
+          <w:szCs w:val="24"/>
+        </w:rPr>
+        <w:t>ServerPlayer:</w:t>
+      </w:r>
+    </w:p>
+    <w:p>
+      <w:pPr>
+        <w:pStyle w:val="style27"/>
+        <w:numPr>
+          <w:ilvl w:val="0"/>
+          <w:numId w:val="2"/>
+        </w:numPr>
+      </w:pPr>
+      <w:r>
+        <w:rPr>
+          <w:rFonts w:ascii="Calibri" w:hAnsi="Calibri"/>
+          <w:i/>
+          <w:sz w:val="24"/>
+          <w:szCs w:val="24"/>
+        </w:rPr>
+        <w:t xml:space="preserve">A Player with additional (server specific) information. It points to player's Connection </w:t>
+      </w:r>
+      <w:r>
+        <w:rPr>
+          <w:rFonts w:ascii="Calibri" w:hAnsi="Calibri"/>
+          <w:sz w:val="24"/>
+          <w:szCs w:val="24"/>
+        </w:rPr>
+        <w:t>and</w:t>
+      </w:r>
+      <w:r>
+        <w:rPr>
+          <w:rFonts w:ascii="Calibri" w:hAnsi="Calibri"/>
+          <w:i/>
+          <w:sz w:val="24"/>
+          <w:szCs w:val="24"/>
+        </w:rPr>
+        <w:t xml:space="preserve"> Socket.</w:t>
+      </w:r>
+      <w:r>
+        <w:rPr>
+          <w:rFonts w:ascii="Calibri" w:hAnsi="Calibri"/>
+          <w:sz w:val="24"/>
+          <w:szCs w:val="24"/>
+        </w:rPr>
+        <w:t xml:space="preserve"> </w:t>
+      </w:r>
+    </w:p>
+    <w:p>
+      <w:pPr>
+        <w:pStyle w:val="style0"/>
+      </w:pPr>
+      <w:r>
+        <w:rPr>
+          <w:rFonts w:ascii="Calibri" w:hAnsi="Calibri"/>
+          <w:b/>
+          <w:sz w:val="24"/>
+          <w:szCs w:val="24"/>
+        </w:rPr>
+        <w:t>TradeSession:</w:t>
+      </w:r>
+    </w:p>
+    <w:p>
+      <w:pPr>
+        <w:pStyle w:val="style27"/>
+        <w:numPr>
+          <w:ilvl w:val="0"/>
+          <w:numId w:val="2"/>
+        </w:numPr>
+      </w:pPr>
+      <w:r>
+        <w:rPr>
+          <w:rFonts w:ascii="Calibri" w:hAnsi="Calibri"/>
+          <w:sz w:val="24"/>
+          <w:szCs w:val="24"/>
+        </w:rPr>
+        <w:t xml:space="preserve">It is a session which handles trading. It allows actions such as buying, selling or gifting during a session. It also extends the </w:t>
+      </w:r>
+      <w:r>
+        <w:rPr>
+          <w:rFonts w:ascii="Calibri" w:hAnsi="Calibri"/>
+          <w:i/>
+          <w:sz w:val="24"/>
+          <w:szCs w:val="24"/>
+        </w:rPr>
+        <w:t xml:space="preserve">TransactionSession </w:t>
+      </w:r>
+      <w:r>
+        <w:rPr>
+          <w:rFonts w:ascii="Calibri" w:hAnsi="Calibri"/>
+          <w:sz w:val="24"/>
+          <w:szCs w:val="24"/>
+        </w:rPr>
+        <w:t xml:space="preserve">class. </w:t>
+      </w:r>
+    </w:p>
+    <w:p>
+      <w:pPr>
+        <w:pStyle w:val="style0"/>
+      </w:pPr>
+      <w:r>
+        <w:rPr>
+          <w:rFonts w:ascii="Calibri" w:hAnsi="Calibri"/>
+          <w:b/>
+          <w:sz w:val="24"/>
+          <w:szCs w:val="24"/>
+        </w:rPr>
+      </w:r>
+    </w:p>
+    <w:p>
+      <w:pPr>
+        <w:pStyle w:val="style0"/>
+      </w:pPr>
+      <w:r>
+        <w:rPr>
+          <w:rFonts w:ascii="Calibri" w:hAnsi="Calibri"/>
+          <w:b/>
+          <w:sz w:val="24"/>
+          <w:szCs w:val="24"/>
+        </w:rPr>
+        <w:t>Relation between Domain diagram and Actual class diagram:</w:t>
+      </w:r>
+    </w:p>
+    <w:p>
+      <w:pPr>
+        <w:pStyle w:val="style0"/>
+        <w:ind w:hanging="0" w:left="602" w:right="0"/>
+      </w:pPr>
+      <w:r>
+        <w:rPr>
+          <w:rFonts w:ascii="Calibri" w:hAnsi="Calibri"/>
+          <w:sz w:val="24"/>
+          <w:szCs w:val="24"/>
+        </w:rPr>
+        <w:t xml:space="preserve">The Domain model describes resources which are essential to add information to the client side of the game. The actual class diagram contains more details through the server side via “ServerPlayer” class and the “ServerModelObject” interface. The ServerPlayer contains control over most the classes for storing additional server specific information about the player of the game. Eg: server resources such as building, colony, colonytile. Moreover, the actual class diagram does not need to have GUI in the server as functionality. </w:t>
+      </w:r>
+    </w:p>
+    <w:p>
+      <w:pPr>
+        <w:pStyle w:val="style0"/>
+        <w:ind w:hanging="0" w:left="602" w:right="0"/>
+      </w:pPr>
+      <w:r>
+        <w:rPr/>
+      </w:r>
+    </w:p>
+    <w:p>
+      <w:pPr>
+        <w:pStyle w:val="style0"/>
+        <w:ind w:hanging="0" w:left="602" w:right="0"/>
+      </w:pPr>
+      <w:r>
+        <w:rPr/>
+      </w:r>
+    </w:p>
+    <w:p>
+      <w:pPr>
+        <w:pStyle w:val="style0"/>
+      </w:pPr>
+      <w:r>
+        <w:rPr>
+          <w:b/>
+          <w:sz w:val="28"/>
+          <w:szCs w:val="28"/>
+        </w:rPr>
+        <w:t>Generator package</w:t>
+      </w:r>
+      <w:r>
+        <w:rPr/>
+        <w:t xml:space="preserve"> (</w:t>
+      </w:r>
+      <w:r>
+        <w:rPr>
+          <w:bCs/>
+        </w:rPr>
+        <w:t>Package net.sf.freecol.server.generator</w:t>
+      </w:r>
+      <w:r>
+        <w:rPr>
+          <w:b/>
+          <w:bCs/>
+        </w:rPr>
+        <w:t xml:space="preserve">  </w:t>
+      </w:r>
+      <w:r>
+        <w:rPr/>
+        <w:t>)</w:t>
+      </w:r>
+    </w:p>
+    <w:p>
+      <w:pPr>
+        <w:pStyle w:val="style0"/>
+      </w:pPr>
+      <w:r>
+        <w:rPr/>
+      </w:r>
+    </w:p>
+    <w:p>
+      <w:pPr>
+        <w:pStyle w:val="style0"/>
+      </w:pPr>
+      <w:r>
+        <w:rPr/>
+      </w:r>
+    </w:p>
+    <w:p>
+      <w:pPr>
+        <w:pStyle w:val="style0"/>
+      </w:pPr>
+      <w:r>
+        <w:rPr/>
+      </w:r>
+    </w:p>
+    <w:p>
+      <w:pPr>
+        <w:pStyle w:val="style0"/>
+      </w:pPr>
+      <w:r>
+        <w:rPr/>
+      </w:r>
+    </w:p>
+    <w:p>
+      <w:pPr>
+        <w:pStyle w:val="style0"/>
+      </w:pPr>
+      <w:r>
+        <w:rPr/>
+      </w:r>
+    </w:p>
+    <w:p>
+      <w:pPr>
+        <w:pStyle w:val="style0"/>
+      </w:pPr>
+      <w:r>
+        <w:rPr>
+          <w:b/>
+          <w:bCs/>
+        </w:rPr>
+        <w:t>Package net.sf.freecol.server.generator  c</w:t>
+      </w:r>
+      <w:r>
+        <w:rPr/>
+        <w:t>ontains the map generator that creates maps and sets the starting locations for the players and includes five classes and three interfaces classes i.e</w:t>
+      </w:r>
+    </w:p>
+    <w:p>
+      <w:pPr>
+        <w:pStyle w:val="style0"/>
+      </w:pPr>
+      <w:r>
+        <w:rPr>
+          <w:i/>
+        </w:rPr>
+        <w:t>Interfaces</w:t>
+      </w:r>
+      <w:r>
+        <w:rPr/>
+        <w:t xml:space="preserve"> :  MapGenerator, MapLayerGenerator  and  MapLoader.</w:t>
+      </w:r>
+    </w:p>
+    <w:p>
+      <w:pPr>
+        <w:pStyle w:val="style0"/>
+      </w:pPr>
+      <w:r>
+        <w:rPr>
+          <w:i/>
+        </w:rPr>
+        <w:t xml:space="preserve">Classes </w:t>
+      </w:r>
+      <w:r>
+        <w:rPr/>
+        <w:t>: LandGenerator, River, RiverSection , SimpleMapGenerator, TerrainGenerator.</w:t>
+      </w:r>
+    </w:p>
+    <w:p>
+      <w:pPr>
+        <w:pStyle w:val="style28"/>
+        <w:spacing w:line="360" w:lineRule="auto"/>
+      </w:pPr>
+      <w:r>
+        <w:rPr>
+          <w:b/>
+          <w:sz w:val="28"/>
+          <w:szCs w:val="28"/>
+        </w:rPr>
+        <w:t>Description of classes and interfaces and associations</w:t>
+      </w:r>
+      <w:r>
+        <w:rPr>
+          <w:sz w:val="28"/>
+          <w:szCs w:val="28"/>
+        </w:rPr>
+        <w:t xml:space="preserve"> :</w:t>
+      </w:r>
+    </w:p>
+    <w:p>
+      <w:pPr>
+        <w:pStyle w:val="style28"/>
+        <w:numPr>
+          <w:ilvl w:val="0"/>
+          <w:numId w:val="3"/>
+        </w:numPr>
+        <w:spacing w:line="360" w:lineRule="auto"/>
+      </w:pPr>
+      <w:r>
+        <w:rPr>
+          <w:b/>
+        </w:rPr>
+        <w:t xml:space="preserve">LandGenerator </w:t>
+      </w:r>
+      <w:r>
+        <w:rPr/>
+        <w:t>:  Class for creating a land map. LandGenerator class is a subclass of Map class.</w:t>
+      </w:r>
+    </w:p>
+    <w:p>
+      <w:pPr>
+        <w:pStyle w:val="style28"/>
+        <w:numPr>
+          <w:ilvl w:val="0"/>
+          <w:numId w:val="3"/>
+        </w:numPr>
+        <w:spacing w:line="360" w:lineRule="auto"/>
+      </w:pPr>
+      <w:r>
+        <w:rPr>
+          <w:b/>
+        </w:rPr>
+        <w:t>River</w:t>
+      </w:r>
+      <w:r>
+        <w:rPr/>
+        <w:t xml:space="preserve">  :  A river for the map generator. River class depends on River section class and SimpleMapGenerator class which further depends on the Map class.</w:t>
+      </w:r>
+    </w:p>
+    <w:p>
+      <w:pPr>
+        <w:pStyle w:val="style28"/>
+        <w:numPr>
+          <w:ilvl w:val="0"/>
+          <w:numId w:val="3"/>
+        </w:numPr>
+        <w:spacing w:line="360" w:lineRule="auto"/>
+      </w:pPr>
+      <w:r>
+        <w:rPr>
+          <w:b/>
+        </w:rPr>
+        <w:t xml:space="preserve">RiverSection </w:t>
+      </w:r>
+      <w:r>
+        <w:rPr/>
+        <w:t xml:space="preserve"> : This class facilitates building, editing the TileImprovement style for rivers. Rivers on the Map are composed of many individual TileImprovements displayed on each Tile the river flows through.The river TileImprovement on a Tile has a style which represents the inputs/outputs of water to/from neighboring Tiles .This class allows manipulation of individual stream(s) to neighboring Tiles . </w:t>
+      </w:r>
+    </w:p>
+    <w:p>
+      <w:pPr>
+        <w:pStyle w:val="style28"/>
+        <w:numPr>
+          <w:ilvl w:val="0"/>
+          <w:numId w:val="3"/>
+        </w:numPr>
+        <w:spacing w:line="360" w:lineRule="auto"/>
+      </w:pPr>
+      <w:r>
+        <w:rPr>
+          <w:b/>
+        </w:rPr>
+        <w:t>SimpleMapGenerator</w:t>
+      </w:r>
+      <w:r>
+        <w:rPr/>
+        <w:t xml:space="preserve"> :  Creates random maps and sets the starting locations for the players. SimpleMapGenerator implements the MapGenerator.</w:t>
+      </w:r>
+    </w:p>
+    <w:p>
+      <w:pPr>
+        <w:pStyle w:val="style28"/>
+        <w:numPr>
+          <w:ilvl w:val="0"/>
+          <w:numId w:val="3"/>
+        </w:numPr>
+        <w:spacing w:line="360" w:lineRule="auto"/>
+      </w:pPr>
+      <w:r>
+        <w:rPr>
+          <w:b/>
+        </w:rPr>
+        <w:t xml:space="preserve">TerrainGenerator </w:t>
+      </w:r>
+      <w:r>
+        <w:rPr/>
+        <w:t xml:space="preserve"> :  Class for making a Map based upon a land map. TerrainGenerator depends on River and RiverSection class.</w:t>
+      </w:r>
+    </w:p>
+    <w:p>
+      <w:pPr>
+        <w:pStyle w:val="style28"/>
+        <w:spacing w:line="360" w:lineRule="auto"/>
+      </w:pPr>
+      <w:r>
+        <w:rPr>
+          <w:b/>
+          <w:sz w:val="28"/>
+          <w:szCs w:val="28"/>
+        </w:rPr>
+        <w:t>Interfaces</w:t>
+      </w:r>
+      <w:r>
+        <w:rPr>
+          <w:sz w:val="28"/>
+          <w:szCs w:val="28"/>
+        </w:rPr>
+        <w:t xml:space="preserve"> :</w:t>
+      </w:r>
+    </w:p>
+    <w:p>
+      <w:pPr>
+        <w:pStyle w:val="style28"/>
+        <w:spacing w:line="360" w:lineRule="auto"/>
+      </w:pPr>
+      <w:r>
+        <w:rPr>
+          <w:b/>
+        </w:rPr>
+        <w:t>MapGenerator</w:t>
+      </w:r>
+      <w:r>
+        <w:rPr/>
+        <w:t xml:space="preserve"> : Creates maps and sets the starting locations for the players</w:t>
+      </w:r>
+    </w:p>
+    <w:p>
+      <w:pPr>
+        <w:pStyle w:val="style28"/>
+        <w:spacing w:line="360" w:lineRule="auto"/>
+      </w:pPr>
+      <w:r>
+        <w:rPr>
+          <w:b/>
+        </w:rPr>
+        <w:t xml:space="preserve">MapLayerGenerator </w:t>
+      </w:r>
+      <w:r>
+        <w:rPr/>
+        <w:t>: Generates a map layer.</w:t>
+      </w:r>
+    </w:p>
+    <w:p>
+      <w:pPr>
+        <w:pStyle w:val="style28"/>
+        <w:spacing w:line="360" w:lineRule="auto"/>
+      </w:pPr>
+      <w:r>
+        <w:rPr>
+          <w:b/>
+        </w:rPr>
+        <w:t>MapLoader</w:t>
+      </w:r>
+      <w:r>
+        <w:rPr/>
+        <w:t xml:space="preserve"> : Load a map into the given game, copying all layers up to the given layer.</w:t>
+      </w:r>
+    </w:p>
+    <w:p>
+      <w:pPr>
+        <w:pStyle w:val="style28"/>
+      </w:pPr>
+      <w:r>
+        <w:rPr/>
+      </w:r>
+    </w:p>
+    <w:p>
+      <w:pPr>
+        <w:pStyle w:val="style28"/>
+      </w:pPr>
+      <w:r>
+        <w:rPr>
+          <w:b/>
+          <w:bCs/>
+          <w:sz w:val="28"/>
+          <w:szCs w:val="28"/>
+        </w:rPr>
+        <w:t>Networking Package</w:t>
+      </w:r>
+      <w:r>
+        <w:rPr>
+          <w:b/>
+          <w:bCs/>
+        </w:rPr>
+        <w:t xml:space="preserve"> (</w:t>
+      </w:r>
+      <w:r>
+        <w:rPr>
+          <w:bCs/>
+        </w:rPr>
+        <w:t>Package net.sf.freecol.server.networking</w:t>
+      </w:r>
+      <w:r>
+        <w:rPr>
+          <w:b/>
+          <w:bCs/>
+        </w:rPr>
+        <w:t>)</w:t>
+      </w:r>
+    </w:p>
+    <w:p>
+      <w:pPr>
+        <w:pStyle w:val="style28"/>
+      </w:pPr>
+      <w:r>
+        <w:rPr/>
+        <w:t>Contains the server networking classes.</w:t>
+      </w:r>
+      <w:r>
+        <w:rPr>
+          <w:rFonts w:ascii="Arial" w:cs="Arial" w:hAnsi="Arial"/>
+          <w:color w:val="353833"/>
+          <w:sz w:val="18"/>
+          <w:szCs w:val="18"/>
+        </w:rPr>
+        <w:t xml:space="preserve"> </w:t>
+      </w:r>
+      <w:r>
+        <w:rPr/>
+        <w:t>The main server networking class is Server</w:t>
+      </w:r>
+    </w:p>
+    <w:p>
+      <w:pPr>
+        <w:pStyle w:val="style28"/>
+      </w:pPr>
+      <w:r>
+        <w:rPr/>
+      </w:r>
+    </w:p>
+    <w:p>
+      <w:pPr>
+        <w:pStyle w:val="style28"/>
+      </w:pPr>
+      <w:r>
+        <w:rPr>
+          <w:b/>
+        </w:rPr>
+        <w:t>Classes</w:t>
+      </w:r>
+      <w:r>
+        <w:rPr/>
+        <w:t xml:space="preserve"> :</w:t>
+      </w:r>
+    </w:p>
+    <w:p>
+      <w:pPr>
+        <w:pStyle w:val="style28"/>
+      </w:pPr>
+      <w:r>
+        <w:rPr>
+          <w:b/>
+        </w:rPr>
+        <w:t>DummyConnection</w:t>
+      </w:r>
+      <w:r>
+        <w:rPr/>
+        <w:t xml:space="preserve"> : A dummy connection used for AI players.</w:t>
+      </w:r>
+    </w:p>
+    <w:p>
+      <w:pPr>
+        <w:pStyle w:val="style28"/>
+      </w:pPr>
+      <w:r>
+        <w:rPr>
+          <w:b/>
+        </w:rPr>
+        <w:t>Server</w:t>
+      </w:r>
+      <w:r>
+        <w:rPr/>
+        <w:t xml:space="preserve"> : The networking server in which new clients can connect and methods like </w:t>
+      </w:r>
+      <w:r>
+        <w:rPr>
+          <w:sz w:val="28"/>
+          <w:szCs w:val="28"/>
+        </w:rPr>
+        <w:t>sendToAll</w:t>
+      </w:r>
+      <w:r>
+        <w:rPr/>
+        <w:t xml:space="preserve"> are kept.</w:t>
+      </w:r>
+    </w:p>
+    <w:p>
+      <w:pPr>
+        <w:pStyle w:val="style28"/>
+      </w:pPr>
+      <w:r>
+        <w:rPr/>
+      </w:r>
+    </w:p>
+    <w:p>
+      <w:pPr>
+        <w:pStyle w:val="style28"/>
+      </w:pPr>
+      <w:r>
+        <w:rPr/>
+      </w:r>
+    </w:p>
+    <w:p>
+      <w:pPr>
+        <w:pStyle w:val="style28"/>
+        <w:spacing w:line="276" w:lineRule="auto"/>
+      </w:pPr>
+      <w:r>
+        <w:rPr>
+          <w:b/>
+        </w:rPr>
+        <w:t>Domain vs Actual class description:</w:t>
+      </w:r>
+    </w:p>
+    <w:p>
+      <w:pPr>
+        <w:pStyle w:val="style28"/>
+        <w:spacing w:line="276" w:lineRule="auto"/>
+      </w:pPr>
+      <w:r>
+        <w:rPr/>
+        <w:t>The MapGenerator class as described in the domain diagram is quite similar to the actual class diagram. However, it contains some specific details which are not mentioned in the domain model.  The MapLayerGenerator and the MapLoader are important classes which are not mentioned in the domain diagram. They are necessary for a complete system architecture.</w:t>
+      </w:r>
+    </w:p>
+    <w:p>
+      <w:pPr>
+        <w:pStyle w:val="style28"/>
+        <w:spacing w:line="276" w:lineRule="auto"/>
+      </w:pPr>
+      <w:r>
+        <w:rPr/>
+      </w:r>
+    </w:p>
+    <w:p>
+      <w:pPr>
+        <w:pStyle w:val="style28"/>
+        <w:spacing w:line="276" w:lineRule="auto"/>
+      </w:pPr>
+      <w:r>
+        <w:rPr/>
+        <w:t>For the networking package, the class diagram contains a separate functionality for establishing  a connection between AI players and the client through the networking class module. This was done through the main Server(Game) in the domain diagram.</w:t>
+      </w:r>
+    </w:p>
+    <w:p>
+      <w:pPr>
+        <w:pStyle w:val="style28"/>
+      </w:pPr>
+      <w:r>
+        <w:rPr/>
+      </w:r>
+    </w:p>
+    <w:p>
+      <w:pPr>
+        <w:pStyle w:val="style28"/>
+        <w:ind w:hanging="0" w:left="602" w:right="0"/>
+      </w:pPr>
+      <w:r>
+        <w:rPr/>
+      </w:r>
+    </w:p>
+    <w:p>
+      <w:pPr>
+        <w:pStyle w:val="style0"/>
+        <w:ind w:hanging="0" w:left="602" w:right="0"/>
+      </w:pPr>
+      <w:r>
+        <w:rPr/>
+      </w:r>
+    </w:p>
+    <w:p>
+      <w:pPr>
+        <w:pStyle w:val="style0"/>
       </w:pPr>
       <w:r>
         <w:rPr/>
@@ -685,14 +1834,6 @@
       <w:r>
         <w:rPr/>
         <w:t xml:space="preserve"> Is there a discrepancy between the concepts and the actual classes? What does it mean to the architecture of the system? Describe any reverse engineering tools used (e.g., Diver, ObjectAid UML Explorer, Enterprise Architect - Sparx Systems, ArgoUML).</w:t>
-      </w:r>
-    </w:p>
-    <w:p>
-      <w:pPr>
-        <w:pStyle w:val="style0"/>
-      </w:pPr>
-      <w:r>
-        <w:rPr/>
       </w:r>
     </w:p>
     <w:p>
@@ -775,14 +1916,340 @@
     <w:sectPr>
       <w:type w:val="nextPage"/>
       <w:pgSz w:h="15840" w:w="12240"/>
-      <w:pgMar w:bottom="1134" w:footer="0" w:gutter="0" w:header="0" w:left="1134" w:right="1134" w:top="1134"/>
+      <w:pgMar w:bottom="1440" w:footer="0" w:gutter="0" w:header="0" w:left="360" w:right="720" w:top="1440"/>
       <w:pgNumType w:fmt="decimal"/>
       <w:formProt w:val="false"/>
       <w:textDirection w:val="lrTb"/>
-      <w:docGrid w:charSpace="0" w:linePitch="240" w:type="default"/>
+      <w:docGrid w:charSpace="36864" w:linePitch="240" w:type="default"/>
     </w:sectPr>
   </w:body>
 </w:document>
+</file>
+
+<file path=word/numbering.xml><?xml version="1.0" encoding="utf-8"?>
+<w:numbering xmlns:w="http://schemas.openxmlformats.org/wordprocessingml/2006/main">
+  <w:abstractNum w:abstractNumId="1">
+    <w:lvl w:ilvl="0">
+      <w:start w:val="1"/>
+      <w:numFmt w:val="none"/>
+      <w:suff w:val="nothing"/>
+      <w:lvlText w:val=""/>
+      <w:lvlJc w:val="left"/>
+      <w:pPr>
+        <w:ind w:hanging="432" w:left="432"/>
+      </w:pPr>
+    </w:lvl>
+    <w:lvl w:ilvl="1">
+      <w:start w:val="1"/>
+      <w:numFmt w:val="none"/>
+      <w:suff w:val="nothing"/>
+      <w:lvlText w:val=""/>
+      <w:lvlJc w:val="left"/>
+      <w:pPr>
+        <w:ind w:hanging="576" w:left="576"/>
+      </w:pPr>
+    </w:lvl>
+    <w:lvl w:ilvl="2">
+      <w:start w:val="1"/>
+      <w:numFmt w:val="none"/>
+      <w:suff w:val="nothing"/>
+      <w:lvlText w:val=""/>
+      <w:lvlJc w:val="left"/>
+      <w:pPr>
+        <w:ind w:hanging="720" w:left="720"/>
+      </w:pPr>
+    </w:lvl>
+    <w:lvl w:ilvl="3">
+      <w:start w:val="1"/>
+      <w:numFmt w:val="none"/>
+      <w:suff w:val="nothing"/>
+      <w:lvlText w:val=""/>
+      <w:lvlJc w:val="left"/>
+      <w:pPr>
+        <w:ind w:hanging="864" w:left="864"/>
+      </w:pPr>
+    </w:lvl>
+    <w:lvl w:ilvl="4">
+      <w:start w:val="1"/>
+      <w:numFmt w:val="none"/>
+      <w:suff w:val="nothing"/>
+      <w:lvlText w:val=""/>
+      <w:lvlJc w:val="left"/>
+      <w:pPr>
+        <w:ind w:hanging="1008" w:left="1008"/>
+      </w:pPr>
+    </w:lvl>
+    <w:lvl w:ilvl="5">
+      <w:start w:val="1"/>
+      <w:numFmt w:val="none"/>
+      <w:suff w:val="nothing"/>
+      <w:lvlText w:val=""/>
+      <w:lvlJc w:val="left"/>
+      <w:pPr>
+        <w:ind w:hanging="1152" w:left="1152"/>
+      </w:pPr>
+    </w:lvl>
+    <w:lvl w:ilvl="6">
+      <w:start w:val="1"/>
+      <w:numFmt w:val="none"/>
+      <w:suff w:val="nothing"/>
+      <w:lvlText w:val=""/>
+      <w:lvlJc w:val="left"/>
+      <w:pPr>
+        <w:ind w:hanging="1296" w:left="1296"/>
+      </w:pPr>
+    </w:lvl>
+    <w:lvl w:ilvl="7">
+      <w:start w:val="1"/>
+      <w:numFmt w:val="none"/>
+      <w:suff w:val="nothing"/>
+      <w:lvlText w:val=""/>
+      <w:lvlJc w:val="left"/>
+      <w:pPr>
+        <w:ind w:hanging="1440" w:left="1440"/>
+      </w:pPr>
+    </w:lvl>
+    <w:lvl w:ilvl="8">
+      <w:start w:val="1"/>
+      <w:numFmt w:val="none"/>
+      <w:suff w:val="nothing"/>
+      <w:lvlText w:val=""/>
+      <w:lvlJc w:val="left"/>
+      <w:pPr>
+        <w:ind w:hanging="1584" w:left="1584"/>
+      </w:pPr>
+    </w:lvl>
+  </w:abstractNum>
+  <w:abstractNum w:abstractNumId="2">
+    <w:lvl w:ilvl="0">
+      <w:start w:val="1"/>
+      <w:numFmt w:val="bullet"/>
+      <w:lvlText w:val=""/>
+      <w:lvlJc w:val="left"/>
+      <w:pPr>
+        <w:ind w:hanging="360" w:left="720"/>
+      </w:pPr>
+      <w:rPr>
+        <w:rFonts w:ascii="Symbol" w:cs="Symbol" w:hAnsi="Symbol" w:hint="default"/>
+      </w:rPr>
+    </w:lvl>
+    <w:lvl w:ilvl="1">
+      <w:start w:val="1"/>
+      <w:numFmt w:val="bullet"/>
+      <w:lvlText w:val="o"/>
+      <w:lvlJc w:val="left"/>
+      <w:pPr>
+        <w:ind w:hanging="360" w:left="1440"/>
+      </w:pPr>
+      <w:rPr>
+        <w:rFonts w:ascii="Courier New" w:cs="Courier New" w:hAnsi="Courier New" w:hint="default"/>
+      </w:rPr>
+    </w:lvl>
+    <w:lvl w:ilvl="2">
+      <w:start w:val="1"/>
+      <w:numFmt w:val="bullet"/>
+      <w:lvlText w:val=""/>
+      <w:lvlJc w:val="left"/>
+      <w:pPr>
+        <w:ind w:hanging="360" w:left="2160"/>
+      </w:pPr>
+      <w:rPr>
+        <w:rFonts w:ascii="Wingdings" w:cs="Wingdings" w:hAnsi="Wingdings" w:hint="default"/>
+      </w:rPr>
+    </w:lvl>
+    <w:lvl w:ilvl="3">
+      <w:start w:val="1"/>
+      <w:numFmt w:val="bullet"/>
+      <w:lvlText w:val=""/>
+      <w:lvlJc w:val="left"/>
+      <w:pPr>
+        <w:ind w:hanging="360" w:left="2880"/>
+      </w:pPr>
+      <w:rPr>
+        <w:rFonts w:ascii="Symbol" w:cs="Symbol" w:hAnsi="Symbol" w:hint="default"/>
+      </w:rPr>
+    </w:lvl>
+    <w:lvl w:ilvl="4">
+      <w:start w:val="1"/>
+      <w:numFmt w:val="bullet"/>
+      <w:lvlText w:val="o"/>
+      <w:lvlJc w:val="left"/>
+      <w:pPr>
+        <w:ind w:hanging="360" w:left="3600"/>
+      </w:pPr>
+      <w:rPr>
+        <w:rFonts w:ascii="Courier New" w:cs="Courier New" w:hAnsi="Courier New" w:hint="default"/>
+      </w:rPr>
+    </w:lvl>
+    <w:lvl w:ilvl="5">
+      <w:start w:val="1"/>
+      <w:numFmt w:val="bullet"/>
+      <w:lvlText w:val=""/>
+      <w:lvlJc w:val="left"/>
+      <w:pPr>
+        <w:ind w:hanging="360" w:left="4320"/>
+      </w:pPr>
+      <w:rPr>
+        <w:rFonts w:ascii="Wingdings" w:cs="Wingdings" w:hAnsi="Wingdings" w:hint="default"/>
+      </w:rPr>
+    </w:lvl>
+    <w:lvl w:ilvl="6">
+      <w:start w:val="1"/>
+      <w:numFmt w:val="bullet"/>
+      <w:lvlText w:val=""/>
+      <w:lvlJc w:val="left"/>
+      <w:pPr>
+        <w:ind w:hanging="360" w:left="5040"/>
+      </w:pPr>
+      <w:rPr>
+        <w:rFonts w:ascii="Symbol" w:cs="Symbol" w:hAnsi="Symbol" w:hint="default"/>
+      </w:rPr>
+    </w:lvl>
+    <w:lvl w:ilvl="7">
+      <w:start w:val="1"/>
+      <w:numFmt w:val="bullet"/>
+      <w:lvlText w:val="o"/>
+      <w:lvlJc w:val="left"/>
+      <w:pPr>
+        <w:ind w:hanging="360" w:left="5760"/>
+      </w:pPr>
+      <w:rPr>
+        <w:rFonts w:ascii="Courier New" w:cs="Courier New" w:hAnsi="Courier New" w:hint="default"/>
+      </w:rPr>
+    </w:lvl>
+    <w:lvl w:ilvl="8">
+      <w:start w:val="1"/>
+      <w:numFmt w:val="bullet"/>
+      <w:lvlText w:val=""/>
+      <w:lvlJc w:val="left"/>
+      <w:pPr>
+        <w:ind w:hanging="360" w:left="6480"/>
+      </w:pPr>
+      <w:rPr>
+        <w:rFonts w:ascii="Wingdings" w:cs="Wingdings" w:hAnsi="Wingdings" w:hint="default"/>
+      </w:rPr>
+    </w:lvl>
+  </w:abstractNum>
+  <w:abstractNum w:abstractNumId="3">
+    <w:lvl w:ilvl="0">
+      <w:start w:val="1"/>
+      <w:numFmt w:val="bullet"/>
+      <w:lvlText w:val=""/>
+      <w:lvlJc w:val="left"/>
+      <w:pPr>
+        <w:ind w:hanging="360" w:left="720"/>
+      </w:pPr>
+      <w:rPr>
+        <w:rFonts w:ascii="Wingdings" w:cs="Wingdings" w:hAnsi="Wingdings" w:hint="default"/>
+      </w:rPr>
+    </w:lvl>
+    <w:lvl w:ilvl="1">
+      <w:start w:val="1"/>
+      <w:numFmt w:val="bullet"/>
+      <w:lvlText w:val="o"/>
+      <w:lvlJc w:val="left"/>
+      <w:pPr>
+        <w:ind w:hanging="360" w:left="1440"/>
+      </w:pPr>
+      <w:rPr>
+        <w:rFonts w:ascii="Courier New" w:cs="Courier New" w:hAnsi="Courier New" w:hint="default"/>
+      </w:rPr>
+    </w:lvl>
+    <w:lvl w:ilvl="2">
+      <w:start w:val="1"/>
+      <w:numFmt w:val="bullet"/>
+      <w:lvlText w:val=""/>
+      <w:lvlJc w:val="left"/>
+      <w:pPr>
+        <w:ind w:hanging="360" w:left="2160"/>
+      </w:pPr>
+      <w:rPr>
+        <w:rFonts w:ascii="Wingdings" w:cs="Wingdings" w:hAnsi="Wingdings" w:hint="default"/>
+      </w:rPr>
+    </w:lvl>
+    <w:lvl w:ilvl="3">
+      <w:start w:val="1"/>
+      <w:numFmt w:val="bullet"/>
+      <w:lvlText w:val=""/>
+      <w:lvlJc w:val="left"/>
+      <w:pPr>
+        <w:ind w:hanging="360" w:left="2880"/>
+      </w:pPr>
+      <w:rPr>
+        <w:rFonts w:ascii="Symbol" w:cs="Symbol" w:hAnsi="Symbol" w:hint="default"/>
+      </w:rPr>
+    </w:lvl>
+    <w:lvl w:ilvl="4">
+      <w:start w:val="1"/>
+      <w:numFmt w:val="bullet"/>
+      <w:lvlText w:val="o"/>
+      <w:lvlJc w:val="left"/>
+      <w:pPr>
+        <w:ind w:hanging="360" w:left="3600"/>
+      </w:pPr>
+      <w:rPr>
+        <w:rFonts w:ascii="Courier New" w:cs="Courier New" w:hAnsi="Courier New" w:hint="default"/>
+      </w:rPr>
+    </w:lvl>
+    <w:lvl w:ilvl="5">
+      <w:start w:val="1"/>
+      <w:numFmt w:val="bullet"/>
+      <w:lvlText w:val=""/>
+      <w:lvlJc w:val="left"/>
+      <w:pPr>
+        <w:ind w:hanging="360" w:left="4320"/>
+      </w:pPr>
+      <w:rPr>
+        <w:rFonts w:ascii="Wingdings" w:cs="Wingdings" w:hAnsi="Wingdings" w:hint="default"/>
+      </w:rPr>
+    </w:lvl>
+    <w:lvl w:ilvl="6">
+      <w:start w:val="1"/>
+      <w:numFmt w:val="bullet"/>
+      <w:lvlText w:val=""/>
+      <w:lvlJc w:val="left"/>
+      <w:pPr>
+        <w:ind w:hanging="360" w:left="5040"/>
+      </w:pPr>
+      <w:rPr>
+        <w:rFonts w:ascii="Symbol" w:cs="Symbol" w:hAnsi="Symbol" w:hint="default"/>
+      </w:rPr>
+    </w:lvl>
+    <w:lvl w:ilvl="7">
+      <w:start w:val="1"/>
+      <w:numFmt w:val="bullet"/>
+      <w:lvlText w:val="o"/>
+      <w:lvlJc w:val="left"/>
+      <w:pPr>
+        <w:ind w:hanging="360" w:left="5760"/>
+      </w:pPr>
+      <w:rPr>
+        <w:rFonts w:ascii="Courier New" w:cs="Courier New" w:hAnsi="Courier New" w:hint="default"/>
+      </w:rPr>
+    </w:lvl>
+    <w:lvl w:ilvl="8">
+      <w:start w:val="1"/>
+      <w:numFmt w:val="bullet"/>
+      <w:lvlText w:val=""/>
+      <w:lvlJc w:val="left"/>
+      <w:pPr>
+        <w:ind w:hanging="360" w:left="6480"/>
+      </w:pPr>
+      <w:rPr>
+        <w:rFonts w:ascii="Wingdings" w:cs="Wingdings" w:hAnsi="Wingdings" w:hint="default"/>
+      </w:rPr>
+    </w:lvl>
+  </w:abstractNum>
+  <w:num w:numId="1">
+    <w:abstractNumId w:val="1"/>
+  </w:num>
+  <w:num w:numId="2">
+    <w:abstractNumId w:val="2"/>
+  </w:num>
+  <w:num w:numId="3">
+    <w:abstractNumId w:val="3"/>
+  </w:num>
+</w:numbering>
 </file>
 
 <file path=word/styles.xml><?xml version="1.0" encoding="utf-8"?>
@@ -791,24 +2258,26 @@
     <w:name w:val="Default Style"/>
     <w:next w:val="style0"/>
     <w:pPr>
-      <w:widowControl w:val="false"/>
+      <w:widowControl/>
       <w:suppressAutoHyphens w:val="true"/>
-      <w:overflowPunct w:val="false"/>
+      <w:spacing w:after="0" w:before="0" w:line="276" w:lineRule="auto"/>
+      <w:contextualSpacing w:val="false"/>
     </w:pPr>
     <w:rPr>
-      <w:rFonts w:ascii="Times New Roman" w:cs="Arial Unicode MS" w:eastAsia="Arial Unicode MS" w:hAnsi="Times New Roman"/>
-      <w:color w:val="00000A"/>
-      <w:sz w:val="24"/>
-      <w:szCs w:val="24"/>
-      <w:lang w:bidi="hi-IN" w:eastAsia="zh-CN" w:val="en-CA"/>
+      <w:rFonts w:ascii="Arial" w:cs="Arial" w:eastAsia="Arial" w:hAnsi="Arial"/>
+      <w:color w:val="000000"/>
+      <w:sz w:val="22"/>
+      <w:szCs w:val="22"/>
+      <w:lang w:bidi="ar-SA" w:eastAsia="en-US" w:val="en-US"/>
     </w:rPr>
   </w:style>
   <w:style w:styleId="style1" w:type="paragraph">
     <w:name w:val="Heading 1"/>
     <w:basedOn w:val="style0"/>
-    <w:next w:val="style1"/>
+    <w:next w:val="style20"/>
     <w:pPr>
       <w:spacing w:after="0" w:before="200"/>
+      <w:ind w:hanging="0" w:left="0" w:right="0"/>
       <w:contextualSpacing w:val="false"/>
     </w:pPr>
     <w:rPr>
@@ -816,19 +2285,137 @@
       <w:sz w:val="32"/>
     </w:rPr>
   </w:style>
+  <w:style w:styleId="style2" w:type="paragraph">
+    <w:name w:val="Heading 2"/>
+    <w:basedOn w:val="style0"/>
+    <w:next w:val="style20"/>
+    <w:pPr>
+      <w:numPr>
+        <w:ilvl w:val="1"/>
+        <w:numId w:val="1"/>
+      </w:numPr>
+      <w:spacing w:after="0" w:before="200"/>
+      <w:contextualSpacing w:val="false"/>
+      <w:outlineLvl w:val="1"/>
+    </w:pPr>
+    <w:rPr>
+      <w:rFonts w:ascii="Trebuchet MS" w:cs="Trebuchet MS" w:eastAsia="Trebuchet MS" w:hAnsi="Trebuchet MS"/>
+      <w:b/>
+      <w:sz w:val="26"/>
+    </w:rPr>
+  </w:style>
+  <w:style w:styleId="style3" w:type="paragraph">
+    <w:name w:val="Heading 3"/>
+    <w:basedOn w:val="style0"/>
+    <w:next w:val="style20"/>
+    <w:pPr>
+      <w:numPr>
+        <w:ilvl w:val="2"/>
+        <w:numId w:val="1"/>
+      </w:numPr>
+      <w:spacing w:after="0" w:before="160"/>
+      <w:contextualSpacing w:val="false"/>
+      <w:outlineLvl w:val="2"/>
+    </w:pPr>
+    <w:rPr>
+      <w:rFonts w:ascii="Trebuchet MS" w:cs="Trebuchet MS" w:eastAsia="Trebuchet MS" w:hAnsi="Trebuchet MS"/>
+      <w:b/>
+      <w:color w:val="666666"/>
+      <w:sz w:val="24"/>
+    </w:rPr>
+  </w:style>
+  <w:style w:styleId="style4" w:type="paragraph">
+    <w:name w:val="Heading 4"/>
+    <w:basedOn w:val="style0"/>
+    <w:next w:val="style20"/>
+    <w:pPr>
+      <w:numPr>
+        <w:ilvl w:val="3"/>
+        <w:numId w:val="1"/>
+      </w:numPr>
+      <w:spacing w:after="0" w:before="160"/>
+      <w:contextualSpacing w:val="false"/>
+      <w:outlineLvl w:val="3"/>
+    </w:pPr>
+    <w:rPr>
+      <w:rFonts w:ascii="Trebuchet MS" w:cs="Trebuchet MS" w:eastAsia="Trebuchet MS" w:hAnsi="Trebuchet MS"/>
+      <w:color w:val="666666"/>
+      <w:u w:val="single"/>
+    </w:rPr>
+  </w:style>
+  <w:style w:styleId="style5" w:type="paragraph">
+    <w:name w:val="Heading 5"/>
+    <w:basedOn w:val="style0"/>
+    <w:next w:val="style20"/>
+    <w:pPr>
+      <w:numPr>
+        <w:ilvl w:val="4"/>
+        <w:numId w:val="1"/>
+      </w:numPr>
+      <w:spacing w:after="0" w:before="160"/>
+      <w:contextualSpacing w:val="false"/>
+      <w:outlineLvl w:val="4"/>
+    </w:pPr>
+    <w:rPr>
+      <w:rFonts w:ascii="Trebuchet MS" w:cs="Trebuchet MS" w:eastAsia="Trebuchet MS" w:hAnsi="Trebuchet MS"/>
+      <w:color w:val="666666"/>
+    </w:rPr>
+  </w:style>
+  <w:style w:styleId="style6" w:type="paragraph">
+    <w:name w:val="Heading 6"/>
+    <w:basedOn w:val="style0"/>
+    <w:next w:val="style20"/>
+    <w:pPr>
+      <w:numPr>
+        <w:ilvl w:val="5"/>
+        <w:numId w:val="1"/>
+      </w:numPr>
+      <w:spacing w:after="0" w:before="160"/>
+      <w:contextualSpacing w:val="false"/>
+      <w:outlineLvl w:val="5"/>
+    </w:pPr>
+    <w:rPr>
+      <w:rFonts w:ascii="Trebuchet MS" w:cs="Trebuchet MS" w:eastAsia="Trebuchet MS" w:hAnsi="Trebuchet MS"/>
+      <w:i/>
+      <w:color w:val="666666"/>
+    </w:rPr>
+  </w:style>
   <w:style w:styleId="style15" w:type="character">
+    <w:name w:val="Default Paragraph Font"/>
+    <w:next w:val="style15"/>
+    <w:rPr/>
+  </w:style>
+  <w:style w:styleId="style16" w:type="character">
+    <w:name w:val="Balloon Text Char"/>
+    <w:basedOn w:val="style15"/>
+    <w:next w:val="style16"/>
+    <w:rPr>
+      <w:rFonts w:ascii="Tahoma" w:cs="Tahoma" w:eastAsia="Arial" w:hAnsi="Tahoma"/>
+      <w:color w:val="000000"/>
+      <w:sz w:val="16"/>
+      <w:szCs w:val="16"/>
+    </w:rPr>
+  </w:style>
+  <w:style w:styleId="style17" w:type="character">
+    <w:name w:val="ListLabel 1"/>
+    <w:next w:val="style17"/>
+    <w:rPr>
+      <w:rFonts w:cs="Courier New"/>
+    </w:rPr>
+  </w:style>
+  <w:style w:styleId="style18" w:type="character">
     <w:name w:val="Internet Link"/>
-    <w:next w:val="style15"/>
+    <w:next w:val="style18"/>
     <w:rPr>
       <w:color w:val="000080"/>
       <w:u w:val="single"/>
       <w:lang w:bidi="zxx-" w:eastAsia="zxx-" w:val="zxx-"/>
     </w:rPr>
   </w:style>
-  <w:style w:styleId="style16" w:type="paragraph">
+  <w:style w:styleId="style19" w:type="paragraph">
     <w:name w:val="Heading"/>
     <w:basedOn w:val="style0"/>
-    <w:next w:val="style17"/>
+    <w:next w:val="style20"/>
     <w:pPr>
       <w:keepNext/>
       <w:spacing w:after="120" w:before="240"/>
@@ -840,27 +2427,27 @@
       <w:szCs w:val="28"/>
     </w:rPr>
   </w:style>
-  <w:style w:styleId="style17" w:type="paragraph">
+  <w:style w:styleId="style20" w:type="paragraph">
     <w:name w:val="Text Body"/>
     <w:basedOn w:val="style0"/>
-    <w:next w:val="style17"/>
+    <w:next w:val="style20"/>
     <w:pPr>
       <w:spacing w:after="120" w:before="0"/>
       <w:contextualSpacing w:val="false"/>
     </w:pPr>
     <w:rPr/>
   </w:style>
-  <w:style w:styleId="style18" w:type="paragraph">
+  <w:style w:styleId="style21" w:type="paragraph">
     <w:name w:val="List"/>
-    <w:basedOn w:val="style17"/>
-    <w:next w:val="style18"/>
+    <w:basedOn w:val="style20"/>
+    <w:next w:val="style21"/>
     <w:pPr/>
     <w:rPr/>
   </w:style>
-  <w:style w:styleId="style19" w:type="paragraph">
+  <w:style w:styleId="style22" w:type="paragraph">
     <w:name w:val="Caption"/>
     <w:basedOn w:val="style0"/>
-    <w:next w:val="style19"/>
+    <w:next w:val="style22"/>
     <w:pPr>
       <w:suppressLineNumbers/>
       <w:spacing w:after="120" w:before="120"/>
@@ -873,14 +2460,86 @@
       <w:szCs w:val="24"/>
     </w:rPr>
   </w:style>
-  <w:style w:styleId="style20" w:type="paragraph">
+  <w:style w:styleId="style23" w:type="paragraph">
     <w:name w:val="Index"/>
     <w:basedOn w:val="style0"/>
-    <w:next w:val="style20"/>
+    <w:next w:val="style23"/>
     <w:pPr>
       <w:suppressLineNumbers/>
     </w:pPr>
     <w:rPr/>
   </w:style>
+  <w:style w:styleId="style24" w:type="paragraph">
+    <w:name w:val="Title"/>
+    <w:basedOn w:val="style0"/>
+    <w:next w:val="style25"/>
+    <w:pPr>
+      <w:jc w:val="center"/>
+    </w:pPr>
+    <w:rPr>
+      <w:rFonts w:ascii="Trebuchet MS" w:cs="Trebuchet MS" w:eastAsia="Trebuchet MS" w:hAnsi="Trebuchet MS"/>
+      <w:b/>
+      <w:bCs/>
+      <w:sz w:val="42"/>
+      <w:szCs w:val="36"/>
+    </w:rPr>
+  </w:style>
+  <w:style w:styleId="style25" w:type="paragraph">
+    <w:name w:val="Subtitle"/>
+    <w:basedOn w:val="style0"/>
+    <w:next w:val="style20"/>
+    <w:pPr>
+      <w:spacing w:after="200" w:before="0"/>
+      <w:contextualSpacing w:val="false"/>
+      <w:jc w:val="center"/>
+    </w:pPr>
+    <w:rPr>
+      <w:rFonts w:ascii="Trebuchet MS" w:cs="Trebuchet MS" w:eastAsia="Trebuchet MS" w:hAnsi="Trebuchet MS"/>
+      <w:i/>
+      <w:iCs/>
+      <w:color w:val="666666"/>
+      <w:sz w:val="26"/>
+      <w:szCs w:val="28"/>
+    </w:rPr>
+  </w:style>
+  <w:style w:styleId="style26" w:type="paragraph">
+    <w:name w:val="Balloon Text"/>
+    <w:basedOn w:val="style0"/>
+    <w:next w:val="style26"/>
+    <w:pPr>
+      <w:spacing w:line="100" w:lineRule="atLeast"/>
+    </w:pPr>
+    <w:rPr>
+      <w:rFonts w:ascii="Tahoma" w:cs="Tahoma" w:hAnsi="Tahoma"/>
+      <w:sz w:val="16"/>
+      <w:szCs w:val="16"/>
+    </w:rPr>
+  </w:style>
+  <w:style w:styleId="style27" w:type="paragraph">
+    <w:name w:val="List Paragraph"/>
+    <w:basedOn w:val="style0"/>
+    <w:next w:val="style27"/>
+    <w:pPr>
+      <w:ind w:hanging="0" w:left="720" w:right="0"/>
+    </w:pPr>
+    <w:rPr/>
+  </w:style>
+  <w:style w:styleId="style28" w:type="paragraph">
+    <w:name w:val="No Spacing"/>
+    <w:next w:val="style28"/>
+    <w:pPr>
+      <w:widowControl/>
+      <w:suppressAutoHyphens w:val="true"/>
+      <w:spacing w:after="0" w:before="0" w:line="100" w:lineRule="atLeast"/>
+      <w:contextualSpacing w:val="false"/>
+    </w:pPr>
+    <w:rPr>
+      <w:rFonts w:ascii="Times New Roman" w:cs="Calibri" w:eastAsia="Arial Unicode MS" w:hAnsi="Times New Roman"/>
+      <w:color w:val="auto"/>
+      <w:sz w:val="24"/>
+      <w:szCs w:val="24"/>
+      <w:lang w:bidi="hi-IN" w:eastAsia="zh-CN" w:val="en-CA"/>
+    </w:rPr>
+  </w:style>
 </w:styles>
 </file>
</xml_diff>

<commit_message>
Some Ideas about refactorings
I have chosen to look at the ServerPlayer Class specifically the
con=mbat stuff .. added some other refactoring possibilities
</commit_message>
<xml_diff>
--- a/Milestone_3_FreeCol.docx
+++ b/Milestone_3_FreeCol.docx
@@ -1233,6 +1233,363 @@
         <w:rPr/>
       </w:r>
     </w:p>
+    <w:p>
+      <w:pPr>
+        <w:pStyle w:val="style0"/>
+        <w:spacing w:line="360" w:lineRule="auto"/>
+        <w:ind w:hanging="0" w:left="563" w:right="0"/>
+      </w:pPr>
+      <w:r>
+        <w:rPr/>
+      </w:r>
+    </w:p>
+    <w:p>
+      <w:pPr>
+        <w:pStyle w:val="style0"/>
+        <w:spacing w:line="360" w:lineRule="auto"/>
+        <w:ind w:hanging="0" w:left="563" w:right="0"/>
+      </w:pPr>
+      <w:r>
+        <w:rPr>
+          <w:sz w:val="22"/>
+          <w:szCs w:val="22"/>
+        </w:rPr>
+        <w:t xml:space="preserve">Hey I have chosen my code smell and will do the one page description of the refactorings involved. </w:t>
+      </w:r>
+    </w:p>
+    <w:p>
+      <w:pPr>
+        <w:pStyle w:val="style0"/>
+        <w:spacing w:line="360" w:lineRule="auto"/>
+        <w:ind w:hanging="0" w:left="563" w:right="0"/>
+      </w:pPr>
+      <w:r>
+        <w:rPr/>
+      </w:r>
+    </w:p>
+    <w:p>
+      <w:pPr>
+        <w:pStyle w:val="style0"/>
+        <w:spacing w:line="360" w:lineRule="auto"/>
+        <w:ind w:hanging="0" w:left="563" w:right="0"/>
+      </w:pPr>
+      <w:r>
+        <w:rPr>
+          <w:sz w:val="22"/>
+          <w:szCs w:val="22"/>
+        </w:rPr>
+        <w:t>In the ServerPlayer the method combatAction(...)</w:t>
+      </w:r>
+    </w:p>
+    <w:p>
+      <w:pPr>
+        <w:pStyle w:val="style0"/>
+        <w:spacing w:line="360" w:lineRule="auto"/>
+        <w:ind w:hanging="0" w:left="563" w:right="0"/>
+      </w:pPr>
+      <w:r>
+        <w:rPr>
+          <w:sz w:val="22"/>
+          <w:szCs w:val="22"/>
+        </w:rPr>
+        <w:t xml:space="preserve">         </w:t>
+      </w:r>
+      <w:r>
+        <w:rPr>
+          <w:sz w:val="22"/>
+          <w:szCs w:val="22"/>
+        </w:rPr>
+        <w:t>lines 1890 &gt; 2300 should be a class to start with?? Then figure out the other code smells..</w:t>
+      </w:r>
+    </w:p>
+    <w:p>
+      <w:pPr>
+        <w:pStyle w:val="style0"/>
+        <w:spacing w:line="360" w:lineRule="auto"/>
+        <w:ind w:hanging="0" w:left="563" w:right="0"/>
+      </w:pPr>
+      <w:r>
+        <w:rPr>
+          <w:sz w:val="22"/>
+          <w:szCs w:val="22"/>
+        </w:rPr>
+        <w:t xml:space="preserve">        </w:t>
+      </w:r>
+      <w:r>
+        <w:rPr>
+          <w:sz w:val="22"/>
+          <w:szCs w:val="22"/>
+        </w:rPr>
+        <w:t>Super refactoring!! Long method switch statements etc just a complex mess extract class then extract method etc Replace case statements with poly morphism blah blah blah</w:t>
+      </w:r>
+    </w:p>
+    <w:p>
+      <w:pPr>
+        <w:pStyle w:val="style0"/>
+        <w:spacing w:line="360" w:lineRule="auto"/>
+        <w:ind w:hanging="0" w:left="563" w:right="0"/>
+      </w:pPr>
+      <w:r>
+        <w:rPr/>
+      </w:r>
+    </w:p>
+    <w:p>
+      <w:pPr>
+        <w:pStyle w:val="style0"/>
+        <w:spacing w:line="360" w:lineRule="auto"/>
+        <w:ind w:hanging="0" w:left="563" w:right="0"/>
+      </w:pPr>
+      <w:r>
+        <w:rPr>
+          <w:sz w:val="22"/>
+          <w:szCs w:val="22"/>
+        </w:rPr>
+        <w:t>ede</w:t>
+      </w:r>
+    </w:p>
+    <w:p>
+      <w:pPr>
+        <w:pStyle w:val="style0"/>
+        <w:spacing w:line="360" w:lineRule="auto"/>
+        <w:ind w:hanging="0" w:left="563" w:right="0"/>
+      </w:pPr>
+      <w:r>
+        <w:rPr/>
+      </w:r>
+    </w:p>
+    <w:p>
+      <w:pPr>
+        <w:pStyle w:val="style0"/>
+        <w:spacing w:line="360" w:lineRule="auto"/>
+        <w:ind w:hanging="0" w:left="563" w:right="0"/>
+      </w:pPr>
+      <w:r>
+        <w:rPr/>
+        <w:t xml:space="preserve">Code smell easy long method </w:t>
+      </w:r>
+    </w:p>
+    <w:p>
+      <w:pPr>
+        <w:pStyle w:val="style0"/>
+        <w:spacing w:line="360" w:lineRule="auto"/>
+        <w:ind w:hanging="0" w:left="563" w:right="0"/>
+      </w:pPr>
+      <w:r>
+        <w:rPr/>
+        <w:t>InGameController</w:t>
+      </w:r>
+    </w:p>
+    <w:p>
+      <w:pPr>
+        <w:pStyle w:val="style0"/>
+        <w:spacing w:line="360" w:lineRule="auto"/>
+        <w:ind w:hanging="0" w:left="563" w:right="0"/>
+      </w:pPr>
+      <w:r>
+        <w:rPr/>
+        <w:t xml:space="preserve">endTurn.. lines 652&gt; 842 : unreadable </w:t>
+      </w:r>
+    </w:p>
+    <w:p>
+      <w:pPr>
+        <w:pStyle w:val="style0"/>
+        <w:spacing w:line="360" w:lineRule="auto"/>
+        <w:ind w:hanging="0" w:left="563" w:right="0"/>
+      </w:pPr>
+      <w:r>
+        <w:rPr/>
+      </w:r>
+    </w:p>
+    <w:p>
+      <w:pPr>
+        <w:pStyle w:val="style0"/>
+        <w:spacing w:line="360" w:lineRule="auto"/>
+        <w:ind w:hanging="0" w:left="563" w:right="0"/>
+      </w:pPr>
+      <w:r>
+        <w:rPr/>
+      </w:r>
+    </w:p>
+    <w:p>
+      <w:pPr>
+        <w:pStyle w:val="style0"/>
+        <w:spacing w:line="360" w:lineRule="auto"/>
+        <w:ind w:hanging="0" w:left="563" w:right="0"/>
+      </w:pPr>
+      <w:r>
+        <w:rPr/>
+        <w:t>csMonarchAction lines 994&gt;1141 long method SWITCH Statments from Monarch Class in Common.Model</w:t>
+      </w:r>
+    </w:p>
+    <w:p>
+      <w:pPr>
+        <w:pStyle w:val="style0"/>
+        <w:spacing w:line="360" w:lineRule="auto"/>
+        <w:ind w:hanging="0" w:left="563" w:right="0"/>
+      </w:pPr>
+      <w:r>
+        <w:rPr/>
+        <w:t xml:space="preserve">enum of different types of actions &gt;&gt; switch statements could be converted to classes scince they have attributes and actions in csMonarchAction </w:t>
+      </w:r>
+    </w:p>
+    <w:p>
+      <w:pPr>
+        <w:pStyle w:val="style0"/>
+        <w:spacing w:line="360" w:lineRule="auto"/>
+        <w:ind w:hanging="0" w:left="563" w:right="0"/>
+      </w:pPr>
+      <w:r>
+        <w:rPr/>
+      </w:r>
+    </w:p>
+    <w:p>
+      <w:pPr>
+        <w:pStyle w:val="style0"/>
+        <w:spacing w:line="360" w:lineRule="auto"/>
+        <w:ind w:hanging="0" w:left="563" w:right="0"/>
+      </w:pPr>
+      <w:r>
+        <w:rPr/>
+        <w:t xml:space="preserve">declareIndependence 1279&gt;1353 </w:t>
+      </w:r>
+    </w:p>
+    <w:p>
+      <w:pPr>
+        <w:pStyle w:val="style0"/>
+        <w:spacing w:line="360" w:lineRule="auto"/>
+        <w:ind w:hanging="0" w:left="563" w:right="0"/>
+      </w:pPr>
+      <w:r>
+        <w:rPr/>
+        <w:t>notice the for statements at end of the code could be methods again long method</w:t>
+      </w:r>
+    </w:p>
+    <w:p>
+      <w:pPr>
+        <w:pStyle w:val="style0"/>
+        <w:spacing w:line="360" w:lineRule="auto"/>
+        <w:ind w:hanging="0" w:left="563" w:right="0"/>
+      </w:pPr>
+      <w:r>
+        <w:rPr/>
+      </w:r>
+    </w:p>
+    <w:p>
+      <w:pPr>
+        <w:pStyle w:val="style0"/>
+        <w:spacing w:line="360" w:lineRule="auto"/>
+        <w:ind w:hanging="0" w:left="563" w:right="0"/>
+      </w:pPr>
+      <w:r>
+        <w:rPr/>
+        <w:t>Harder</w:t>
+      </w:r>
+    </w:p>
+    <w:p>
+      <w:pPr>
+        <w:pStyle w:val="style0"/>
+        <w:spacing w:line="360" w:lineRule="auto"/>
+        <w:ind w:hanging="0" w:left="563" w:right="0"/>
+      </w:pPr>
+      <w:r>
+        <w:rPr/>
+      </w:r>
+    </w:p>
+    <w:p>
+      <w:pPr>
+        <w:pStyle w:val="style0"/>
+        <w:spacing w:line="360" w:lineRule="auto"/>
+        <w:ind w:hanging="0" w:left="563" w:right="0"/>
+      </w:pPr>
+      <w:r>
+        <w:rPr/>
+        <w:t>Another Possible refactoring is moving common aspects out of InGameController and into individual classes</w:t>
+      </w:r>
+    </w:p>
+    <w:p>
+      <w:pPr>
+        <w:pStyle w:val="style0"/>
+        <w:spacing w:line="360" w:lineRule="auto"/>
+        <w:ind w:hanging="0" w:left="563" w:right="0"/>
+      </w:pPr>
+      <w:r>
+        <w:rPr/>
+        <w:t>for example there are classes with the word "proposition" or Transaction Buy and sell (lines 1426&gt; 1636) in them these all have something in common they are transactions between players. Maybe remove them from the InGameController and into a separate class called InGameTransactionController some one could write a bit about this and other refactorings about common functionalities that could be grouped in unique classes?? To solve the large class problem with the InGameController class ??? anotherexample is all the Control aspects for land like move setNewLandName remove into a cless called InGameLandController I assume you get the idea...</w:t>
+      </w:r>
+    </w:p>
+    <w:p>
+      <w:pPr>
+        <w:pStyle w:val="style0"/>
+        <w:spacing w:line="360" w:lineRule="auto"/>
+        <w:ind w:hanging="0" w:left="563" w:right="0"/>
+      </w:pPr>
+      <w:r>
+        <w:rPr/>
+      </w:r>
+    </w:p>
+    <w:p>
+      <w:pPr>
+        <w:pStyle w:val="style0"/>
+        <w:spacing w:line="360" w:lineRule="auto"/>
+        <w:ind w:hanging="0" w:left="563" w:right="0"/>
+      </w:pPr>
+      <w:r>
+        <w:rPr/>
+      </w:r>
+    </w:p>
+    <w:p>
+      <w:pPr>
+        <w:pStyle w:val="style0"/>
+        <w:spacing w:line="360" w:lineRule="auto"/>
+        <w:ind w:hanging="0" w:left="563" w:right="0"/>
+      </w:pPr>
+      <w:r>
+        <w:rPr/>
+        <w:t xml:space="preserve"> </w:t>
+      </w:r>
+    </w:p>
+    <w:p>
+      <w:pPr>
+        <w:pStyle w:val="style0"/>
+        <w:spacing w:line="360" w:lineRule="auto"/>
+        <w:ind w:hanging="0" w:left="563" w:right="0"/>
+      </w:pPr>
+      <w:r>
+        <w:rPr/>
+        <w:t xml:space="preserve">The same could be said for ChangeSet there are numerous common methods that could be moved to individual classes to create a more readable code base.. </w:t>
+      </w:r>
+    </w:p>
+    <w:p>
+      <w:pPr>
+        <w:pStyle w:val="style0"/>
+        <w:spacing w:line="360" w:lineRule="auto"/>
+        <w:ind w:hanging="0" w:left="563" w:right="0"/>
+      </w:pPr>
+      <w:r>
+        <w:rPr/>
+      </w:r>
+    </w:p>
+    <w:p>
+      <w:pPr>
+        <w:pStyle w:val="style0"/>
+        <w:spacing w:line="360" w:lineRule="auto"/>
+        <w:ind w:hanging="0" w:left="563" w:right="0"/>
+      </w:pPr>
+      <w:r>
+        <w:rPr/>
+      </w:r>
+    </w:p>
+    <w:p>
+      <w:pPr>
+        <w:pStyle w:val="style0"/>
+        <w:spacing w:line="360" w:lineRule="auto"/>
+        <w:ind w:hanging="0" w:left="563" w:right="0"/>
+      </w:pPr>
+      <w:r>
+        <w:rPr/>
+        <w:t>I will look into this for the ServerPlayer Class</w:t>
+      </w:r>
+    </w:p>
     <w:sectPr>
       <w:type w:val="nextPage"/>
       <w:pgSz w:h="15840" w:w="12240"/>
@@ -1240,7 +1597,7 @@
       <w:pgNumType w:fmt="decimal"/>
       <w:formProt w:val="false"/>
       <w:textDirection w:val="lrTb"/>
-      <w:docGrid w:charSpace="45056" w:linePitch="440" w:type="default"/>
+      <w:docGrid w:charSpace="53248" w:linePitch="480" w:type="default"/>
     </w:sectPr>
   </w:body>
 </w:document>

</xml_diff>